<commit_message>
added source and screenshots
added source and screenshots
</commit_message>
<xml_diff>
--- a/ICP_4/documentation/WEB DEVELOPMENT.docx
+++ b/ICP_4/documentation/WEB DEVELOPMENT.docx
@@ -56,29 +56,12 @@
       </w:r>
     </w:p>
     <w:p>
-      <w:proofErr w:type="spellStart"/>
-      <w:r>
-        <w:rPr>
-          <w:b/>
-          <w:bCs/>
-        </w:rPr>
-        <w:t>Github</w:t>
-      </w:r>
-      <w:proofErr w:type="spellEnd"/>
-      <w:r>
-        <w:rPr>
-          <w:b/>
-          <w:bCs/>
-        </w:rPr>
-        <w:t xml:space="preserve"> </w:t>
-      </w:r>
-      <w:proofErr w:type="gramStart"/>
-      <w:r>
-        <w:rPr>
-          <w:b/>
-          <w:bCs/>
-        </w:rPr>
-        <w:t>link</w:t>
+      <w:r>
+        <w:rPr>
+          <w:b/>
+          <w:bCs/>
+        </w:rPr>
+        <w:t>Github link</w:t>
       </w:r>
       <w:r>
         <w:rPr>
@@ -87,7 +70,6 @@
         </w:rPr>
         <w:t xml:space="preserve"> :</w:t>
       </w:r>
-      <w:proofErr w:type="gramEnd"/>
       <w:r>
         <w:rPr>
           <w:b/>
@@ -100,65 +82,52 @@
           <w:sz w:val="24"/>
           <w:szCs w:val="24"/>
         </w:rPr>
-        <w:t>https://github.com/Vishnumonish/web-development/tree/main/ICP_3</w:t>
-      </w:r>
-    </w:p>
-    <w:p>
-      <w:pPr>
-        <w:rPr>
-          <w:b/>
-          <w:bCs/>
-        </w:rPr>
-      </w:pPr>
-      <w:proofErr w:type="spellStart"/>
-      <w:r>
-        <w:rPr>
-          <w:b/>
-          <w:bCs/>
-        </w:rPr>
-        <w:t>Parther</w:t>
-      </w:r>
-      <w:proofErr w:type="spellEnd"/>
-      <w:r>
-        <w:rPr>
-          <w:b/>
-          <w:bCs/>
-        </w:rPr>
-        <w:t xml:space="preserve"> Name –</w:t>
-      </w:r>
-      <w:r>
-        <w:rPr>
-          <w:b/>
-          <w:bCs/>
-        </w:rPr>
-        <w:t xml:space="preserve"> Rajendra </w:t>
-      </w:r>
-      <w:proofErr w:type="spellStart"/>
-      <w:r>
-        <w:rPr>
-          <w:b/>
-          <w:bCs/>
-        </w:rPr>
-        <w:t>Ganji</w:t>
-      </w:r>
-      <w:proofErr w:type="spellEnd"/>
-    </w:p>
-    <w:p>
-      <w:pPr>
-        <w:rPr>
-          <w:b/>
-          <w:bCs/>
-        </w:rPr>
-      </w:pPr>
-      <w:proofErr w:type="spellStart"/>
-      <w:r>
-        <w:rPr>
-          <w:b/>
-          <w:bCs/>
-        </w:rPr>
-        <w:t>Github</w:t>
-      </w:r>
-      <w:proofErr w:type="spellEnd"/>
+        <w:t>https://github.com/Vishnumonish/web-development/tree/main/ICP_</w:t>
+      </w:r>
+      <w:r>
+        <w:rPr>
+          <w:sz w:val="24"/>
+          <w:szCs w:val="24"/>
+        </w:rPr>
+        <w:t>4</w:t>
+      </w:r>
+    </w:p>
+    <w:p>
+      <w:pPr>
+        <w:rPr>
+          <w:b/>
+          <w:bCs/>
+        </w:rPr>
+      </w:pPr>
+      <w:r>
+        <w:rPr>
+          <w:b/>
+          <w:bCs/>
+        </w:rPr>
+        <w:t>Parther Name –</w:t>
+      </w:r>
+      <w:r>
+        <w:rPr>
+          <w:b/>
+          <w:bCs/>
+        </w:rPr>
+        <w:t xml:space="preserve"> Rajendra Ganji</w:t>
+      </w:r>
+    </w:p>
+    <w:p>
+      <w:pPr>
+        <w:rPr>
+          <w:b/>
+          <w:bCs/>
+        </w:rPr>
+      </w:pPr>
+      <w:r>
+        <w:rPr>
+          <w:b/>
+          <w:bCs/>
+        </w:rPr>
+        <w:t>Github link :</w:t>
+      </w:r>
       <w:r>
         <w:rPr>
           <w:b/>
@@ -166,22 +135,6 @@
         </w:rPr>
         <w:t xml:space="preserve"> </w:t>
       </w:r>
-      <w:proofErr w:type="gramStart"/>
-      <w:r>
-        <w:rPr>
-          <w:b/>
-          <w:bCs/>
-        </w:rPr>
-        <w:t>link :</w:t>
-      </w:r>
-      <w:proofErr w:type="gramEnd"/>
-      <w:r>
-        <w:rPr>
-          <w:b/>
-          <w:bCs/>
-        </w:rPr>
-        <w:t xml:space="preserve"> </w:t>
-      </w:r>
       <w:r>
         <w:t>https://github.com/Rajendraganji/WebCourse2022/new/main/WebPart/ICP4</w:t>
       </w:r>
@@ -228,23 +181,7 @@
           <w:b/>
           <w:bCs/>
         </w:rPr>
-        <w:t xml:space="preserve"> </w:t>
-      </w:r>
-      <w:proofErr w:type="gramStart"/>
-      <w:r>
-        <w:rPr>
-          <w:b/>
-          <w:bCs/>
-        </w:rPr>
-        <w:t>TASK :</w:t>
-      </w:r>
-      <w:proofErr w:type="gramEnd"/>
-      <w:r>
-        <w:rPr>
-          <w:b/>
-          <w:bCs/>
-        </w:rPr>
-        <w:t>- GITHUB USER FINDER</w:t>
+        <w:t xml:space="preserve"> TASK :- GITHUB USER FINDER</w:t>
       </w:r>
     </w:p>
     <w:p>
@@ -291,15 +228,7 @@
         <w:t xml:space="preserve">Had created the index.html file </w:t>
       </w:r>
       <w:r>
-        <w:t xml:space="preserve">which acts as the webpage which asks user to enter username for fetching </w:t>
-      </w:r>
-      <w:proofErr w:type="spellStart"/>
-      <w:r>
-        <w:t>Github</w:t>
-      </w:r>
-      <w:proofErr w:type="spellEnd"/>
-      <w:r>
-        <w:t xml:space="preserve"> account of the username entered.</w:t>
+        <w:t>which acts as the webpage which asks user to enter username for fetching Github account of the username entered.</w:t>
       </w:r>
     </w:p>
     <w:p>
@@ -439,21 +368,8 @@
         </w:numPr>
       </w:pPr>
       <w:r>
-        <w:t xml:space="preserve">Developed the </w:t>
-      </w:r>
-      <w:proofErr w:type="spellStart"/>
-      <w:r>
-        <w:t>js</w:t>
-      </w:r>
-      <w:proofErr w:type="spellEnd"/>
-      <w:r>
-        <w:t xml:space="preserve"> code (Script.js) file for showing the profile details fetched from the </w:t>
-      </w:r>
-      <w:proofErr w:type="spellStart"/>
-      <w:r>
-        <w:t>github</w:t>
-      </w:r>
-      <w:proofErr w:type="spellEnd"/>
+        <w:t>Developed the js code (Script.js) file for showing the profile details fetched from the github</w:t>
+      </w:r>
       <w:r>
         <w:t xml:space="preserve"> like id, avatar, username.</w:t>
       </w:r>

</xml_diff>